<commit_message>
mod de inespay & agregar web en ingles sin descripcion
</commit_message>
<xml_diff>
--- a/CV de papel modificado.docx
+++ b/CV de papel modificado.docx
@@ -252,7 +252,15 @@
           <w:sz w:val="20"/>
           <w:szCs w:val="20"/>
         </w:rPr>
-        <w:t>21</w:t>
+        <w:t>2</w:t>
+      </w:r>
+      <w:r>
+        <w:rPr>
+          <w:rFonts w:ascii="Arial" w:hAnsi="Arial"/>
+          <w:sz w:val="20"/>
+          <w:szCs w:val="20"/>
+        </w:rPr>
+        <w:t>2</w:t>
       </w:r>
     </w:p>
     <w:p>
@@ -339,7 +347,7 @@
           <w:rFonts w:ascii="Arial" w:hAnsi="Arial"/>
           <w:sz w:val="20"/>
           <w:szCs w:val="20"/>
-          <w:lang w:val="es-ES"/>
+          <w:lang w:val="en-US"/>
         </w:rPr>
       </w:pPr>
       <w:r>
@@ -347,22 +355,20 @@
           <w:rFonts w:ascii="Arial" w:hAnsi="Arial"/>
           <w:sz w:val="20"/>
           <w:szCs w:val="20"/>
-          <w:lang w:val="es-ES"/>
+          <w:lang w:val="en-US"/>
         </w:rPr>
         <w:t xml:space="preserve">Web: </w:t>
       </w:r>
-      <w:hyperlink r:id="rId7" w:history="1">
-        <w:r>
-          <w:rPr>
-            <w:rStyle w:val="Hipervnculo"/>
-            <w:rFonts w:ascii="Arial" w:hAnsi="Arial"/>
-            <w:sz w:val="20"/>
-            <w:szCs w:val="20"/>
-            <w:lang w:val="es-ES"/>
-          </w:rPr>
-          <w:t>http://pablojorda.000webhostapp.com/</w:t>
-        </w:r>
-      </w:hyperlink>
+      <w:r>
+        <w:rPr>
+          <w:rStyle w:val="Hipervnculo"/>
+          <w:rFonts w:ascii="Arial" w:hAnsi="Arial"/>
+          <w:sz w:val="20"/>
+          <w:szCs w:val="20"/>
+          <w:lang w:val="en-US"/>
+        </w:rPr>
+        <w:t>http://pjorda.pablojorda.es/</w:t>
+      </w:r>
     </w:p>
     <w:p>
       <w:pPr>
@@ -370,17 +376,7 @@
           <w:rFonts w:ascii="Arial" w:hAnsi="Arial"/>
           <w:sz w:val="20"/>
           <w:szCs w:val="20"/>
-          <w:lang w:val="es-ES"/>
-        </w:rPr>
-      </w:pPr>
-    </w:p>
-    <w:p>
-      <w:pPr>
-        <w:rPr>
-          <w:rFonts w:ascii="Arial" w:hAnsi="Arial"/>
-          <w:sz w:val="20"/>
-          <w:szCs w:val="20"/>
-          <w:lang w:val="es-ES"/>
+          <w:lang w:val="en-US"/>
         </w:rPr>
       </w:pPr>
       <w:r>
@@ -392,29 +388,31 @@
         <mc:AlternateContent>
           <mc:Choice Requires="wps">
             <w:drawing>
-              <wp:anchor distT="0" distB="0" distL="114300" distR="114300" simplePos="0" relativeHeight="251657728" behindDoc="0" locked="0" layoutInCell="1" allowOverlap="1" wp14:anchorId="594A5A8C" wp14:editId="331F52C0">
+              <wp:anchor distT="0" distB="0" distL="114300" distR="114300" simplePos="0" relativeHeight="251658752" behindDoc="0" locked="0" layoutInCell="1" allowOverlap="1" wp14:anchorId="594A5A8C" wp14:editId="5BABB535">
                 <wp:simplePos x="0" y="0"/>
                 <wp:positionH relativeFrom="column">
-                  <wp:posOffset>-984885</wp:posOffset>
+                  <wp:posOffset>-1019810</wp:posOffset>
                 </wp:positionH>
                 <wp:positionV relativeFrom="paragraph">
-                  <wp:posOffset>209550</wp:posOffset>
+                  <wp:posOffset>278765</wp:posOffset>
                 </wp:positionV>
-                <wp:extent cx="1714500" cy="4848225"/>
-                <wp:effectExtent l="57150" t="19050" r="76200" b="104775"/>
+                <wp:extent cx="1714500" cy="5278755"/>
+                <wp:effectExtent l="57150" t="19050" r="76200" b="93345"/>
                 <wp:wrapThrough wrapText="bothSides">
                   <wp:wrapPolygon edited="0">
-                    <wp:start x="2160" y="-85"/>
+                    <wp:start x="2160" y="-78"/>
                     <wp:lineTo x="-720" y="0"/>
-                    <wp:lineTo x="-720" y="21473"/>
-                    <wp:lineTo x="2400" y="21982"/>
-                    <wp:lineTo x="19200" y="21982"/>
-                    <wp:lineTo x="20400" y="21727"/>
-                    <wp:lineTo x="22320" y="20454"/>
-                    <wp:lineTo x="22320" y="1273"/>
-                    <wp:lineTo x="20640" y="424"/>
-                    <wp:lineTo x="19440" y="-85"/>
-                    <wp:lineTo x="2160" y="-85"/>
+                    <wp:lineTo x="-720" y="19955"/>
+                    <wp:lineTo x="-240" y="21514"/>
+                    <wp:lineTo x="2400" y="21904"/>
+                    <wp:lineTo x="19200" y="21904"/>
+                    <wp:lineTo x="19440" y="21826"/>
+                    <wp:lineTo x="21840" y="21280"/>
+                    <wp:lineTo x="22320" y="20033"/>
+                    <wp:lineTo x="22320" y="1169"/>
+                    <wp:lineTo x="20640" y="390"/>
+                    <wp:lineTo x="19440" y="-78"/>
+                    <wp:lineTo x="2160" y="-78"/>
                   </wp:wrapPolygon>
                 </wp:wrapThrough>
                 <wp:docPr id="8" name="Rectángulo redondeado 4"/>
@@ -430,7 +428,7 @@
                       <wps:spPr>
                         <a:xfrm>
                           <a:off x="0" y="0"/>
-                          <a:ext cx="1714500" cy="4848225"/>
+                          <a:ext cx="1714500" cy="5278755"/>
                         </a:xfrm>
                         <a:prstGeom prst="roundRect">
                           <a:avLst/>
@@ -464,11 +462,39 @@
                             <w:pPr>
                               <w:rPr>
                                 <w:rFonts w:ascii="Arial" w:hAnsi="Arial"/>
+                              </w:rPr>
+                            </w:pPr>
+                          </w:p>
+                          <w:p>
+                            <w:pPr>
+                              <w:rPr>
+                                <w:rFonts w:ascii="Arial" w:hAnsi="Arial"/>
+                              </w:rPr>
+                            </w:pPr>
+                          </w:p>
+                          <w:p>
+                            <w:pPr>
+                              <w:rPr>
+                                <w:rFonts w:ascii="Arial" w:hAnsi="Arial"/>
+                              </w:rPr>
+                            </w:pPr>
+                          </w:p>
+                          <w:p>
+                            <w:pPr>
+                              <w:rPr>
                                 <w:b/>
                                 <w:color w:val="FFFFFF"/>
                               </w:rPr>
                             </w:pPr>
-                            <w:bookmarkStart w:id="0" w:name="_GoBack"/>
+                          </w:p>
+                          <w:p>
+                            <w:pPr>
+                              <w:rPr>
+                                <w:rFonts w:ascii="Arial" w:hAnsi="Arial"/>
+                                <w:b/>
+                                <w:color w:val="FFFFFF"/>
+                              </w:rPr>
+                            </w:pPr>
                           </w:p>
                           <w:p>
                             <w:pPr>
@@ -500,42 +526,72 @@
                               <w:rPr>
                                 <w:rFonts w:ascii="Arial" w:hAnsi="Arial"/>
                                 <w:color w:val="FFFFFF"/>
+                                <w:lang w:val="en-US"/>
                               </w:rPr>
                             </w:pPr>
                             <w:r>
                               <w:rPr>
                                 <w:rFonts w:ascii="Arial" w:hAnsi="Arial"/>
                                 <w:color w:val="FFFFFF"/>
+                                <w:lang w:val="en-US"/>
                               </w:rPr>
                               <w:t>JavaScript</w:t>
                             </w:r>
-                          </w:p>
-                          <w:p>
-                            <w:pPr>
-                              <w:rPr>
-                                <w:rFonts w:ascii="Arial" w:hAnsi="Arial"/>
-                                <w:color w:val="FFFFFF"/>
-                              </w:rPr>
-                            </w:pPr>
                             <w:r>
                               <w:rPr>
                                 <w:rFonts w:ascii="Arial" w:hAnsi="Arial"/>
                                 <w:color w:val="FFFFFF"/>
+                                <w:lang w:val="en-US"/>
+                              </w:rPr>
+                              <w:t xml:space="preserve"> (</w:t>
+                            </w:r>
+                            <w:r>
+                              <w:rPr>
+                                <w:rFonts w:ascii="Arial" w:hAnsi="Arial"/>
+                                <w:color w:val="FFFFFF"/>
+                                <w:lang w:val="en-US"/>
+                              </w:rPr>
+                              <w:t>Vue)</w:t>
+                            </w:r>
+                          </w:p>
+                          <w:p>
+                            <w:pPr>
+                              <w:rPr>
+                                <w:rFonts w:ascii="Arial" w:hAnsi="Arial"/>
+                                <w:color w:val="FFFFFF"/>
+                                <w:lang w:val="en-US"/>
+                              </w:rPr>
+                            </w:pPr>
+                            <w:r>
+                              <w:rPr>
+                                <w:rFonts w:ascii="Arial" w:hAnsi="Arial"/>
+                                <w:color w:val="FFFFFF"/>
+                                <w:lang w:val="en-US"/>
                               </w:rPr>
                               <w:t>PHP</w:t>
                             </w:r>
-                          </w:p>
-                          <w:p>
-                            <w:pPr>
-                              <w:rPr>
-                                <w:rFonts w:ascii="Arial" w:hAnsi="Arial"/>
-                                <w:color w:val="FFFFFF"/>
-                              </w:rPr>
-                            </w:pPr>
                             <w:r>
                               <w:rPr>
                                 <w:rFonts w:ascii="Arial" w:hAnsi="Arial"/>
                                 <w:color w:val="FFFFFF"/>
+                                <w:lang w:val="en-US"/>
+                              </w:rPr>
+                              <w:t xml:space="preserve"> (Laravel)</w:t>
+                            </w:r>
+                          </w:p>
+                          <w:p>
+                            <w:pPr>
+                              <w:rPr>
+                                <w:rFonts w:ascii="Arial" w:hAnsi="Arial"/>
+                                <w:color w:val="FFFFFF"/>
+                                <w:lang w:val="en-US"/>
+                              </w:rPr>
+                            </w:pPr>
+                            <w:r>
+                              <w:rPr>
+                                <w:rFonts w:ascii="Arial" w:hAnsi="Arial"/>
+                                <w:color w:val="FFFFFF"/>
+                                <w:lang w:val="en-US"/>
                               </w:rPr>
                               <w:t>HTML &amp; CSS</w:t>
                             </w:r>
@@ -573,46 +629,341 @@
                           <w:p>
                             <w:pPr>
                               <w:rPr>
-                                <w:color w:val="FFFFFF"/>
-                              </w:rPr>
-                            </w:pPr>
-                          </w:p>
-                          <w:p>
-                            <w:pPr>
-                              <w:rPr>
-                                <w:color w:val="FFFFFF"/>
-                              </w:rPr>
-                            </w:pPr>
-                          </w:p>
-                          <w:p>
-                            <w:pPr>
-                              <w:rPr>
-                                <w:color w:val="FFFFFF"/>
-                              </w:rPr>
-                            </w:pPr>
-                          </w:p>
-                          <w:p>
-                            <w:pPr>
-                              <w:rPr>
-                                <w:color w:val="FFFFFF"/>
-                              </w:rPr>
-                            </w:pPr>
-                          </w:p>
-                          <w:p>
-                            <w:pPr>
-                              <w:rPr>
-                                <w:color w:val="FFFFFF"/>
-                              </w:rPr>
-                            </w:pPr>
-                          </w:p>
-                          <w:p>
-                            <w:pPr>
-                              <w:rPr>
-                                <w:color w:val="FFFFFF"/>
-                              </w:rPr>
-                            </w:pPr>
-                          </w:p>
-                          <w:bookmarkEnd w:id="0"/>
+                                <w:rFonts w:ascii="Arial" w:hAnsi="Arial"/>
+                                <w:color w:val="FFFFFF"/>
+                              </w:rPr>
+                            </w:pPr>
+                          </w:p>
+                          <w:p>
+                            <w:pPr>
+                              <w:rPr>
+                                <w:rFonts w:ascii="Arial" w:hAnsi="Arial"/>
+                                <w:color w:val="FFFFFF"/>
+                              </w:rPr>
+                            </w:pPr>
+                          </w:p>
+                          <w:p>
+                            <w:pPr>
+                              <w:rPr>
+                                <w:rFonts w:ascii="Arial" w:hAnsi="Arial"/>
+                                <w:color w:val="FFFFFF"/>
+                              </w:rPr>
+                            </w:pPr>
+                          </w:p>
+                          <w:p>
+                            <w:pPr>
+                              <w:rPr>
+                                <w:rFonts w:ascii="Arial" w:hAnsi="Arial"/>
+                                <w:color w:val="FFFFFF"/>
+                              </w:rPr>
+                            </w:pPr>
+                          </w:p>
+                          <w:p>
+                            <w:pPr>
+                              <w:rPr>
+                                <w:rFonts w:ascii="Arial" w:hAnsi="Arial"/>
+                                <w:color w:val="FFFFFF"/>
+                              </w:rPr>
+                            </w:pPr>
+                          </w:p>
+                          <w:p>
+                            <w:pPr>
+                              <w:rPr>
+                                <w:rFonts w:ascii="Arial" w:hAnsi="Arial"/>
+                                <w:color w:val="FFFFFF"/>
+                              </w:rPr>
+                            </w:pPr>
+                          </w:p>
+                          <w:p>
+                            <w:pPr>
+                              <w:rPr>
+                                <w:rFonts w:ascii="Arial" w:hAnsi="Arial"/>
+                                <w:color w:val="FFFFFF"/>
+                              </w:rPr>
+                            </w:pPr>
+                          </w:p>
+                          <w:p>
+                            <w:pPr>
+                              <w:rPr>
+                                <w:rFonts w:ascii="Arial" w:hAnsi="Arial"/>
+                                <w:color w:val="FFFFFF"/>
+                              </w:rPr>
+                            </w:pPr>
+                          </w:p>
+                          <w:p>
+                            <w:pPr>
+                              <w:rPr>
+                                <w:rFonts w:ascii="Arial" w:hAnsi="Arial"/>
+                                <w:color w:val="FFFFFF"/>
+                              </w:rPr>
+                            </w:pPr>
+                          </w:p>
+                          <w:p>
+                            <w:pPr>
+                              <w:rPr>
+                                <w:rFonts w:ascii="Arial" w:hAnsi="Arial"/>
+                                <w:color w:val="FFFFFF"/>
+                              </w:rPr>
+                            </w:pPr>
+                          </w:p>
+                          <w:p>
+                            <w:pPr>
+                              <w:rPr>
+                                <w:rFonts w:ascii="Arial" w:hAnsi="Arial"/>
+                                <w:color w:val="FFFFFF"/>
+                              </w:rPr>
+                            </w:pPr>
+                          </w:p>
+                          <w:p>
+                            <w:pPr>
+                              <w:rPr>
+                                <w:rFonts w:ascii="Arial" w:hAnsi="Arial"/>
+                                <w:color w:val="FFFFFF"/>
+                              </w:rPr>
+                            </w:pPr>
+                          </w:p>
+                          <w:p>
+                            <w:pPr>
+                              <w:rPr>
+                                <w:rFonts w:ascii="Arial" w:hAnsi="Arial"/>
+                                <w:color w:val="FFFFFF"/>
+                              </w:rPr>
+                            </w:pPr>
+                            <w:r>
+                              <w:rPr>
+                                <w:rFonts w:ascii="Arial" w:hAnsi="Arial"/>
+                                <w:color w:val="FFFFFF"/>
+                              </w:rPr>
+                              <w:t>05/2018</w:t>
+                            </w:r>
+                            <w:r>
+                              <w:rPr>
+                                <w:rFonts w:ascii="Arial" w:hAnsi="Arial"/>
+                                <w:color w:val="FFFFFF"/>
+                              </w:rPr>
+                              <w:t>-</w:t>
+                            </w:r>
+                            <w:r>
+                              <w:rPr>
+                                <w:rFonts w:ascii="Arial" w:hAnsi="Arial"/>
+                                <w:color w:val="FFFFFF"/>
+                              </w:rPr>
+                              <w:t>Presente</w:t>
+                            </w:r>
+                          </w:p>
+                          <w:p>
+                            <w:pPr>
+                              <w:rPr>
+                                <w:rFonts w:ascii="Arial" w:hAnsi="Arial"/>
+                                <w:color w:val="FFFFFF"/>
+                              </w:rPr>
+                            </w:pPr>
+                            <w:r>
+                              <w:rPr>
+                                <w:rFonts w:ascii="Arial" w:hAnsi="Arial"/>
+                                <w:color w:val="FFFFFF"/>
+                              </w:rPr>
+                              <w:t>Valencia</w:t>
+                            </w:r>
+                            <w:r>
+                              <w:rPr>
+                                <w:rFonts w:ascii="Arial" w:hAnsi="Arial"/>
+                                <w:color w:val="FFFFFF"/>
+                              </w:rPr>
+                              <w:t>-</w:t>
+                            </w:r>
+                            <w:r>
+                              <w:rPr>
+                                <w:rFonts w:ascii="Arial" w:hAnsi="Arial"/>
+                                <w:color w:val="FFFFFF"/>
+                              </w:rPr>
+                              <w:t>España</w:t>
+                            </w:r>
+                          </w:p>
+                          <w:p>
+                            <w:pPr>
+                              <w:rPr>
+                                <w:rFonts w:ascii="Arial" w:hAnsi="Arial"/>
+                                <w:color w:val="FFFFFF"/>
+                              </w:rPr>
+                            </w:pPr>
+                          </w:p>
+                          <w:p>
+                            <w:pPr>
+                              <w:rPr>
+                                <w:rFonts w:ascii="Arial" w:hAnsi="Arial"/>
+                                <w:color w:val="FFFFFF"/>
+                              </w:rPr>
+                            </w:pPr>
+                          </w:p>
+                          <w:p>
+                            <w:pPr>
+                              <w:rPr>
+                                <w:rFonts w:ascii="Arial" w:hAnsi="Arial"/>
+                                <w:color w:val="FFFFFF"/>
+                              </w:rPr>
+                            </w:pPr>
+                          </w:p>
+                          <w:p>
+                            <w:pPr>
+                              <w:rPr>
+                                <w:rFonts w:ascii="Arial" w:hAnsi="Arial"/>
+                                <w:color w:val="FFFFFF"/>
+                              </w:rPr>
+                            </w:pPr>
+                          </w:p>
+                          <w:p>
+                            <w:pPr>
+                              <w:rPr>
+                                <w:rFonts w:ascii="Arial" w:hAnsi="Arial"/>
+                                <w:color w:val="FFFFFF"/>
+                              </w:rPr>
+                            </w:pPr>
+                          </w:p>
+                          <w:p>
+                            <w:pPr>
+                              <w:rPr>
+                                <w:rFonts w:ascii="Arial" w:hAnsi="Arial"/>
+                                <w:color w:val="FFFFFF"/>
+                              </w:rPr>
+                            </w:pPr>
+                          </w:p>
+                          <w:p>
+                            <w:pPr>
+                              <w:rPr>
+                                <w:rFonts w:ascii="Arial" w:hAnsi="Arial"/>
+                                <w:color w:val="FFFFFF"/>
+                              </w:rPr>
+                            </w:pPr>
+                          </w:p>
+                          <w:p>
+                            <w:pPr>
+                              <w:rPr>
+                                <w:rFonts w:ascii="Arial" w:hAnsi="Arial"/>
+                                <w:color w:val="FFFFFF"/>
+                              </w:rPr>
+                            </w:pPr>
+                          </w:p>
+                          <w:p>
+                            <w:pPr>
+                              <w:rPr>
+                                <w:rFonts w:ascii="Arial" w:hAnsi="Arial"/>
+                                <w:color w:val="FFFFFF"/>
+                              </w:rPr>
+                            </w:pPr>
+                          </w:p>
+                          <w:p>
+                            <w:pPr>
+                              <w:rPr>
+                                <w:rFonts w:ascii="Arial" w:hAnsi="Arial"/>
+                                <w:color w:val="FFFFFF"/>
+                              </w:rPr>
+                            </w:pPr>
+                          </w:p>
+                          <w:p>
+                            <w:pPr>
+                              <w:rPr>
+                                <w:rFonts w:ascii="Arial" w:hAnsi="Arial"/>
+                                <w:color w:val="FFFFFF"/>
+                              </w:rPr>
+                            </w:pPr>
+                          </w:p>
+                          <w:p>
+                            <w:pPr>
+                              <w:rPr>
+                                <w:rFonts w:ascii="Arial" w:hAnsi="Arial"/>
+                                <w:color w:val="FFFFFF"/>
+                              </w:rPr>
+                            </w:pPr>
+                          </w:p>
+                          <w:p>
+                            <w:pPr>
+                              <w:rPr>
+                                <w:rFonts w:ascii="Arial" w:hAnsi="Arial"/>
+                                <w:color w:val="FFFFFF"/>
+                              </w:rPr>
+                            </w:pPr>
+                          </w:p>
+                          <w:p>
+                            <w:pPr>
+                              <w:rPr>
+                                <w:rFonts w:ascii="Arial" w:hAnsi="Arial"/>
+                                <w:color w:val="FFFFFF"/>
+                              </w:rPr>
+                            </w:pPr>
+                          </w:p>
+                          <w:p>
+                            <w:pPr>
+                              <w:rPr>
+                                <w:rFonts w:ascii="Arial" w:hAnsi="Arial"/>
+                                <w:color w:val="FFFFFF"/>
+                              </w:rPr>
+                            </w:pPr>
+                          </w:p>
+                          <w:p>
+                            <w:pPr>
+                              <w:rPr>
+                                <w:rFonts w:ascii="Arial" w:hAnsi="Arial"/>
+                                <w:color w:val="FFFFFF"/>
+                              </w:rPr>
+                            </w:pPr>
+                          </w:p>
+                          <w:p>
+                            <w:pPr>
+                              <w:rPr>
+                                <w:color w:val="FFFFFF"/>
+                              </w:rPr>
+                            </w:pPr>
+                          </w:p>
+                          <w:p>
+                            <w:pPr>
+                              <w:rPr>
+                                <w:color w:val="FFFFFF"/>
+                              </w:rPr>
+                            </w:pPr>
+                          </w:p>
+                          <w:p>
+                            <w:pPr>
+                              <w:rPr>
+                                <w:color w:val="FFFFFF"/>
+                              </w:rPr>
+                            </w:pPr>
+                          </w:p>
+                          <w:p>
+                            <w:pPr>
+                              <w:rPr>
+                                <w:color w:val="FFFFFF"/>
+                              </w:rPr>
+                            </w:pPr>
+                          </w:p>
+                          <w:p>
+                            <w:pPr>
+                              <w:rPr>
+                                <w:color w:val="FFFFFF"/>
+                              </w:rPr>
+                            </w:pPr>
+                          </w:p>
+                          <w:p>
+                            <w:pPr>
+                              <w:rPr>
+                                <w:color w:val="FFFFFF"/>
+                              </w:rPr>
+                            </w:pPr>
+                          </w:p>
+                          <w:p>
+                            <w:pPr>
+                              <w:rPr>
+                                <w:color w:val="FFFFFF"/>
+                              </w:rPr>
+                            </w:pPr>
+                          </w:p>
+                          <w:p>
+                            <w:pPr>
+                              <w:rPr>
+                                <w:color w:val="FFFFFF"/>
+                              </w:rPr>
+                            </w:pPr>
+                          </w:p>
                           <w:p>
                             <w:pPr>
                               <w:rPr>
@@ -642,7 +993,7 @@
           </mc:Choice>
           <mc:Fallback>
             <w:pict>
-              <v:roundrect w14:anchorId="594A5A8C" id="Rectángulo redondeado 4" o:spid="_x0000_s1027" style="position:absolute;margin-left:-77.55pt;margin-top:16.5pt;width:135pt;height:381.75pt;z-index:251657728;visibility:visible;mso-wrap-style:square;mso-width-percent:0;mso-height-percent:0;mso-wrap-distance-left:9pt;mso-wrap-distance-top:0;mso-wrap-distance-right:9pt;mso-wrap-distance-bottom:0;mso-position-horizontal:absolute;mso-position-horizontal-relative:text;mso-position-vertical:absolute;mso-position-vertical-relative:text;mso-width-percent:0;mso-height-percent:0;mso-width-relative:page;mso-height-relative:margin;v-text-anchor:middle" arcsize="10923f" o:gfxdata="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" fillcolor="#262626" strokecolor="#262626">
+              <v:roundrect w14:anchorId="594A5A8C" id="Rectángulo redondeado 4" o:spid="_x0000_s1027" style="position:absolute;margin-left:-80.3pt;margin-top:21.95pt;width:135pt;height:415.65pt;z-index:251658752;visibility:visible;mso-wrap-style:square;mso-width-percent:0;mso-height-percent:0;mso-wrap-distance-left:9pt;mso-wrap-distance-top:0;mso-wrap-distance-right:9pt;mso-wrap-distance-bottom:0;mso-position-horizontal:absolute;mso-position-horizontal-relative:text;mso-position-vertical:absolute;mso-position-vertical-relative:text;mso-width-percent:0;mso-height-percent:0;mso-width-relative:page;mso-height-relative:margin;v-text-anchor:middle" arcsize="10923f" o:gfxdata="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" fillcolor="#262626" strokecolor="#262626">
                 <v:shadow on="t" color="black" opacity="22937f" origin=",.5" offset="0,.63889mm"/>
                 <v:path arrowok="t"/>
                 <v:textbox>
@@ -651,11 +1002,39 @@
                       <w:pPr>
                         <w:rPr>
                           <w:rFonts w:ascii="Arial" w:hAnsi="Arial"/>
+                        </w:rPr>
+                      </w:pPr>
+                    </w:p>
+                    <w:p>
+                      <w:pPr>
+                        <w:rPr>
+                          <w:rFonts w:ascii="Arial" w:hAnsi="Arial"/>
+                        </w:rPr>
+                      </w:pPr>
+                    </w:p>
+                    <w:p>
+                      <w:pPr>
+                        <w:rPr>
+                          <w:rFonts w:ascii="Arial" w:hAnsi="Arial"/>
+                        </w:rPr>
+                      </w:pPr>
+                    </w:p>
+                    <w:p>
+                      <w:pPr>
+                        <w:rPr>
                           <w:b/>
                           <w:color w:val="FFFFFF"/>
                         </w:rPr>
                       </w:pPr>
-                      <w:bookmarkStart w:id="1" w:name="_GoBack"/>
+                    </w:p>
+                    <w:p>
+                      <w:pPr>
+                        <w:rPr>
+                          <w:rFonts w:ascii="Arial" w:hAnsi="Arial"/>
+                          <w:b/>
+                          <w:color w:val="FFFFFF"/>
+                        </w:rPr>
+                      </w:pPr>
                     </w:p>
                     <w:p>
                       <w:pPr>
@@ -687,42 +1066,72 @@
                         <w:rPr>
                           <w:rFonts w:ascii="Arial" w:hAnsi="Arial"/>
                           <w:color w:val="FFFFFF"/>
+                          <w:lang w:val="en-US"/>
                         </w:rPr>
                       </w:pPr>
                       <w:r>
                         <w:rPr>
                           <w:rFonts w:ascii="Arial" w:hAnsi="Arial"/>
                           <w:color w:val="FFFFFF"/>
+                          <w:lang w:val="en-US"/>
                         </w:rPr>
                         <w:t>JavaScript</w:t>
                       </w:r>
-                    </w:p>
-                    <w:p>
-                      <w:pPr>
-                        <w:rPr>
-                          <w:rFonts w:ascii="Arial" w:hAnsi="Arial"/>
-                          <w:color w:val="FFFFFF"/>
-                        </w:rPr>
-                      </w:pPr>
                       <w:r>
                         <w:rPr>
                           <w:rFonts w:ascii="Arial" w:hAnsi="Arial"/>
                           <w:color w:val="FFFFFF"/>
+                          <w:lang w:val="en-US"/>
+                        </w:rPr>
+                        <w:t xml:space="preserve"> (</w:t>
+                      </w:r>
+                      <w:r>
+                        <w:rPr>
+                          <w:rFonts w:ascii="Arial" w:hAnsi="Arial"/>
+                          <w:color w:val="FFFFFF"/>
+                          <w:lang w:val="en-US"/>
+                        </w:rPr>
+                        <w:t>Vue)</w:t>
+                      </w:r>
+                    </w:p>
+                    <w:p>
+                      <w:pPr>
+                        <w:rPr>
+                          <w:rFonts w:ascii="Arial" w:hAnsi="Arial"/>
+                          <w:color w:val="FFFFFF"/>
+                          <w:lang w:val="en-US"/>
+                        </w:rPr>
+                      </w:pPr>
+                      <w:r>
+                        <w:rPr>
+                          <w:rFonts w:ascii="Arial" w:hAnsi="Arial"/>
+                          <w:color w:val="FFFFFF"/>
+                          <w:lang w:val="en-US"/>
                         </w:rPr>
                         <w:t>PHP</w:t>
                       </w:r>
-                    </w:p>
-                    <w:p>
-                      <w:pPr>
-                        <w:rPr>
-                          <w:rFonts w:ascii="Arial" w:hAnsi="Arial"/>
-                          <w:color w:val="FFFFFF"/>
-                        </w:rPr>
-                      </w:pPr>
                       <w:r>
                         <w:rPr>
                           <w:rFonts w:ascii="Arial" w:hAnsi="Arial"/>
                           <w:color w:val="FFFFFF"/>
+                          <w:lang w:val="en-US"/>
+                        </w:rPr>
+                        <w:t xml:space="preserve"> (Laravel)</w:t>
+                      </w:r>
+                    </w:p>
+                    <w:p>
+                      <w:pPr>
+                        <w:rPr>
+                          <w:rFonts w:ascii="Arial" w:hAnsi="Arial"/>
+                          <w:color w:val="FFFFFF"/>
+                          <w:lang w:val="en-US"/>
+                        </w:rPr>
+                      </w:pPr>
+                      <w:r>
+                        <w:rPr>
+                          <w:rFonts w:ascii="Arial" w:hAnsi="Arial"/>
+                          <w:color w:val="FFFFFF"/>
+                          <w:lang w:val="en-US"/>
                         </w:rPr>
                         <w:t>HTML &amp; CSS</w:t>
                       </w:r>
@@ -760,46 +1169,341 @@
                     <w:p>
                       <w:pPr>
                         <w:rPr>
-                          <w:color w:val="FFFFFF"/>
-                        </w:rPr>
-                      </w:pPr>
-                    </w:p>
-                    <w:p>
-                      <w:pPr>
-                        <w:rPr>
-                          <w:color w:val="FFFFFF"/>
-                        </w:rPr>
-                      </w:pPr>
-                    </w:p>
-                    <w:p>
-                      <w:pPr>
-                        <w:rPr>
-                          <w:color w:val="FFFFFF"/>
-                        </w:rPr>
-                      </w:pPr>
-                    </w:p>
-                    <w:p>
-                      <w:pPr>
-                        <w:rPr>
-                          <w:color w:val="FFFFFF"/>
-                        </w:rPr>
-                      </w:pPr>
-                    </w:p>
-                    <w:p>
-                      <w:pPr>
-                        <w:rPr>
-                          <w:color w:val="FFFFFF"/>
-                        </w:rPr>
-                      </w:pPr>
-                    </w:p>
-                    <w:p>
-                      <w:pPr>
-                        <w:rPr>
-                          <w:color w:val="FFFFFF"/>
-                        </w:rPr>
-                      </w:pPr>
-                    </w:p>
-                    <w:bookmarkEnd w:id="1"/>
+                          <w:rFonts w:ascii="Arial" w:hAnsi="Arial"/>
+                          <w:color w:val="FFFFFF"/>
+                        </w:rPr>
+                      </w:pPr>
+                    </w:p>
+                    <w:p>
+                      <w:pPr>
+                        <w:rPr>
+                          <w:rFonts w:ascii="Arial" w:hAnsi="Arial"/>
+                          <w:color w:val="FFFFFF"/>
+                        </w:rPr>
+                      </w:pPr>
+                    </w:p>
+                    <w:p>
+                      <w:pPr>
+                        <w:rPr>
+                          <w:rFonts w:ascii="Arial" w:hAnsi="Arial"/>
+                          <w:color w:val="FFFFFF"/>
+                        </w:rPr>
+                      </w:pPr>
+                    </w:p>
+                    <w:p>
+                      <w:pPr>
+                        <w:rPr>
+                          <w:rFonts w:ascii="Arial" w:hAnsi="Arial"/>
+                          <w:color w:val="FFFFFF"/>
+                        </w:rPr>
+                      </w:pPr>
+                    </w:p>
+                    <w:p>
+                      <w:pPr>
+                        <w:rPr>
+                          <w:rFonts w:ascii="Arial" w:hAnsi="Arial"/>
+                          <w:color w:val="FFFFFF"/>
+                        </w:rPr>
+                      </w:pPr>
+                    </w:p>
+                    <w:p>
+                      <w:pPr>
+                        <w:rPr>
+                          <w:rFonts w:ascii="Arial" w:hAnsi="Arial"/>
+                          <w:color w:val="FFFFFF"/>
+                        </w:rPr>
+                      </w:pPr>
+                    </w:p>
+                    <w:p>
+                      <w:pPr>
+                        <w:rPr>
+                          <w:rFonts w:ascii="Arial" w:hAnsi="Arial"/>
+                          <w:color w:val="FFFFFF"/>
+                        </w:rPr>
+                      </w:pPr>
+                    </w:p>
+                    <w:p>
+                      <w:pPr>
+                        <w:rPr>
+                          <w:rFonts w:ascii="Arial" w:hAnsi="Arial"/>
+                          <w:color w:val="FFFFFF"/>
+                        </w:rPr>
+                      </w:pPr>
+                    </w:p>
+                    <w:p>
+                      <w:pPr>
+                        <w:rPr>
+                          <w:rFonts w:ascii="Arial" w:hAnsi="Arial"/>
+                          <w:color w:val="FFFFFF"/>
+                        </w:rPr>
+                      </w:pPr>
+                    </w:p>
+                    <w:p>
+                      <w:pPr>
+                        <w:rPr>
+                          <w:rFonts w:ascii="Arial" w:hAnsi="Arial"/>
+                          <w:color w:val="FFFFFF"/>
+                        </w:rPr>
+                      </w:pPr>
+                    </w:p>
+                    <w:p>
+                      <w:pPr>
+                        <w:rPr>
+                          <w:rFonts w:ascii="Arial" w:hAnsi="Arial"/>
+                          <w:color w:val="FFFFFF"/>
+                        </w:rPr>
+                      </w:pPr>
+                    </w:p>
+                    <w:p>
+                      <w:pPr>
+                        <w:rPr>
+                          <w:rFonts w:ascii="Arial" w:hAnsi="Arial"/>
+                          <w:color w:val="FFFFFF"/>
+                        </w:rPr>
+                      </w:pPr>
+                    </w:p>
+                    <w:p>
+                      <w:pPr>
+                        <w:rPr>
+                          <w:rFonts w:ascii="Arial" w:hAnsi="Arial"/>
+                          <w:color w:val="FFFFFF"/>
+                        </w:rPr>
+                      </w:pPr>
+                      <w:r>
+                        <w:rPr>
+                          <w:rFonts w:ascii="Arial" w:hAnsi="Arial"/>
+                          <w:color w:val="FFFFFF"/>
+                        </w:rPr>
+                        <w:t>05/2018</w:t>
+                      </w:r>
+                      <w:r>
+                        <w:rPr>
+                          <w:rFonts w:ascii="Arial" w:hAnsi="Arial"/>
+                          <w:color w:val="FFFFFF"/>
+                        </w:rPr>
+                        <w:t>-</w:t>
+                      </w:r>
+                      <w:r>
+                        <w:rPr>
+                          <w:rFonts w:ascii="Arial" w:hAnsi="Arial"/>
+                          <w:color w:val="FFFFFF"/>
+                        </w:rPr>
+                        <w:t>Presente</w:t>
+                      </w:r>
+                    </w:p>
+                    <w:p>
+                      <w:pPr>
+                        <w:rPr>
+                          <w:rFonts w:ascii="Arial" w:hAnsi="Arial"/>
+                          <w:color w:val="FFFFFF"/>
+                        </w:rPr>
+                      </w:pPr>
+                      <w:r>
+                        <w:rPr>
+                          <w:rFonts w:ascii="Arial" w:hAnsi="Arial"/>
+                          <w:color w:val="FFFFFF"/>
+                        </w:rPr>
+                        <w:t>Valencia</w:t>
+                      </w:r>
+                      <w:r>
+                        <w:rPr>
+                          <w:rFonts w:ascii="Arial" w:hAnsi="Arial"/>
+                          <w:color w:val="FFFFFF"/>
+                        </w:rPr>
+                        <w:t>-</w:t>
+                      </w:r>
+                      <w:r>
+                        <w:rPr>
+                          <w:rFonts w:ascii="Arial" w:hAnsi="Arial"/>
+                          <w:color w:val="FFFFFF"/>
+                        </w:rPr>
+                        <w:t>España</w:t>
+                      </w:r>
+                    </w:p>
+                    <w:p>
+                      <w:pPr>
+                        <w:rPr>
+                          <w:rFonts w:ascii="Arial" w:hAnsi="Arial"/>
+                          <w:color w:val="FFFFFF"/>
+                        </w:rPr>
+                      </w:pPr>
+                    </w:p>
+                    <w:p>
+                      <w:pPr>
+                        <w:rPr>
+                          <w:rFonts w:ascii="Arial" w:hAnsi="Arial"/>
+                          <w:color w:val="FFFFFF"/>
+                        </w:rPr>
+                      </w:pPr>
+                    </w:p>
+                    <w:p>
+                      <w:pPr>
+                        <w:rPr>
+                          <w:rFonts w:ascii="Arial" w:hAnsi="Arial"/>
+                          <w:color w:val="FFFFFF"/>
+                        </w:rPr>
+                      </w:pPr>
+                    </w:p>
+                    <w:p>
+                      <w:pPr>
+                        <w:rPr>
+                          <w:rFonts w:ascii="Arial" w:hAnsi="Arial"/>
+                          <w:color w:val="FFFFFF"/>
+                        </w:rPr>
+                      </w:pPr>
+                    </w:p>
+                    <w:p>
+                      <w:pPr>
+                        <w:rPr>
+                          <w:rFonts w:ascii="Arial" w:hAnsi="Arial"/>
+                          <w:color w:val="FFFFFF"/>
+                        </w:rPr>
+                      </w:pPr>
+                    </w:p>
+                    <w:p>
+                      <w:pPr>
+                        <w:rPr>
+                          <w:rFonts w:ascii="Arial" w:hAnsi="Arial"/>
+                          <w:color w:val="FFFFFF"/>
+                        </w:rPr>
+                      </w:pPr>
+                    </w:p>
+                    <w:p>
+                      <w:pPr>
+                        <w:rPr>
+                          <w:rFonts w:ascii="Arial" w:hAnsi="Arial"/>
+                          <w:color w:val="FFFFFF"/>
+                        </w:rPr>
+                      </w:pPr>
+                    </w:p>
+                    <w:p>
+                      <w:pPr>
+                        <w:rPr>
+                          <w:rFonts w:ascii="Arial" w:hAnsi="Arial"/>
+                          <w:color w:val="FFFFFF"/>
+                        </w:rPr>
+                      </w:pPr>
+                    </w:p>
+                    <w:p>
+                      <w:pPr>
+                        <w:rPr>
+                          <w:rFonts w:ascii="Arial" w:hAnsi="Arial"/>
+                          <w:color w:val="FFFFFF"/>
+                        </w:rPr>
+                      </w:pPr>
+                    </w:p>
+                    <w:p>
+                      <w:pPr>
+                        <w:rPr>
+                          <w:rFonts w:ascii="Arial" w:hAnsi="Arial"/>
+                          <w:color w:val="FFFFFF"/>
+                        </w:rPr>
+                      </w:pPr>
+                    </w:p>
+                    <w:p>
+                      <w:pPr>
+                        <w:rPr>
+                          <w:rFonts w:ascii="Arial" w:hAnsi="Arial"/>
+                          <w:color w:val="FFFFFF"/>
+                        </w:rPr>
+                      </w:pPr>
+                    </w:p>
+                    <w:p>
+                      <w:pPr>
+                        <w:rPr>
+                          <w:rFonts w:ascii="Arial" w:hAnsi="Arial"/>
+                          <w:color w:val="FFFFFF"/>
+                        </w:rPr>
+                      </w:pPr>
+                    </w:p>
+                    <w:p>
+                      <w:pPr>
+                        <w:rPr>
+                          <w:rFonts w:ascii="Arial" w:hAnsi="Arial"/>
+                          <w:color w:val="FFFFFF"/>
+                        </w:rPr>
+                      </w:pPr>
+                    </w:p>
+                    <w:p>
+                      <w:pPr>
+                        <w:rPr>
+                          <w:rFonts w:ascii="Arial" w:hAnsi="Arial"/>
+                          <w:color w:val="FFFFFF"/>
+                        </w:rPr>
+                      </w:pPr>
+                    </w:p>
+                    <w:p>
+                      <w:pPr>
+                        <w:rPr>
+                          <w:rFonts w:ascii="Arial" w:hAnsi="Arial"/>
+                          <w:color w:val="FFFFFF"/>
+                        </w:rPr>
+                      </w:pPr>
+                    </w:p>
+                    <w:p>
+                      <w:pPr>
+                        <w:rPr>
+                          <w:rFonts w:ascii="Arial" w:hAnsi="Arial"/>
+                          <w:color w:val="FFFFFF"/>
+                        </w:rPr>
+                      </w:pPr>
+                    </w:p>
+                    <w:p>
+                      <w:pPr>
+                        <w:rPr>
+                          <w:color w:val="FFFFFF"/>
+                        </w:rPr>
+                      </w:pPr>
+                    </w:p>
+                    <w:p>
+                      <w:pPr>
+                        <w:rPr>
+                          <w:color w:val="FFFFFF"/>
+                        </w:rPr>
+                      </w:pPr>
+                    </w:p>
+                    <w:p>
+                      <w:pPr>
+                        <w:rPr>
+                          <w:color w:val="FFFFFF"/>
+                        </w:rPr>
+                      </w:pPr>
+                    </w:p>
+                    <w:p>
+                      <w:pPr>
+                        <w:rPr>
+                          <w:color w:val="FFFFFF"/>
+                        </w:rPr>
+                      </w:pPr>
+                    </w:p>
+                    <w:p>
+                      <w:pPr>
+                        <w:rPr>
+                          <w:color w:val="FFFFFF"/>
+                        </w:rPr>
+                      </w:pPr>
+                    </w:p>
+                    <w:p>
+                      <w:pPr>
+                        <w:rPr>
+                          <w:color w:val="FFFFFF"/>
+                        </w:rPr>
+                      </w:pPr>
+                    </w:p>
+                    <w:p>
+                      <w:pPr>
+                        <w:rPr>
+                          <w:color w:val="FFFFFF"/>
+                        </w:rPr>
+                      </w:pPr>
+                    </w:p>
+                    <w:p>
+                      <w:pPr>
+                        <w:rPr>
+                          <w:color w:val="FFFFFF"/>
+                        </w:rPr>
+                      </w:pPr>
+                    </w:p>
                     <w:p>
                       <w:pPr>
                         <w:rPr>
@@ -815,6 +1519,16 @@
           </mc:Fallback>
         </mc:AlternateContent>
       </w:r>
+    </w:p>
+    <w:p>
+      <w:pPr>
+        <w:rPr>
+          <w:rFonts w:ascii="Arial" w:hAnsi="Arial"/>
+          <w:sz w:val="20"/>
+          <w:szCs w:val="20"/>
+          <w:lang w:val="en-US"/>
+        </w:rPr>
+      </w:pPr>
       <w:r>
         <w:rPr>
           <w:rFonts w:ascii="Arial" w:hAnsi="Arial"/>
@@ -1273,7 +1987,7 @@
           <w:b/>
           <w:sz w:val="20"/>
           <w:szCs w:val="20"/>
-          <w:lang w:val="es-ES"/>
+          <w:lang w:val="en-US"/>
         </w:rPr>
       </w:pPr>
     </w:p>
@@ -1292,7 +2006,7 @@
           <w:sz w:val="20"/>
           <w:szCs w:val="20"/>
         </w:rPr>
-        <w:t>2019</w:t>
+        <w:t>2017</w:t>
       </w:r>
       <w:r>
         <w:rPr>
@@ -1328,23 +2042,23 @@
           <w:sz w:val="20"/>
           <w:szCs w:val="20"/>
         </w:rPr>
-        <w:t>2020</w:t>
-      </w:r>
-      <w:r>
-        <w:rPr>
-          <w:rFonts w:ascii="Arial" w:hAnsi="Arial"/>
-          <w:sz w:val="20"/>
-          <w:szCs w:val="20"/>
-        </w:rPr>
-        <w:t xml:space="preserve">               </w:t>
-      </w:r>
-      <w:r>
-        <w:rPr>
-          <w:rFonts w:ascii="Arial" w:hAnsi="Arial"/>
-          <w:sz w:val="20"/>
-          <w:szCs w:val="20"/>
-        </w:rPr>
-        <w:t>Grado Superior DAM</w:t>
+        <w:t>Presente</w:t>
+      </w:r>
+      <w:r>
+        <w:rPr>
+          <w:rFonts w:ascii="Arial" w:hAnsi="Arial"/>
+          <w:sz w:val="20"/>
+          <w:szCs w:val="20"/>
+        </w:rPr>
+        <w:t xml:space="preserve">       </w:t>
+      </w:r>
+      <w:r>
+        <w:rPr>
+          <w:rFonts w:ascii="Arial" w:hAnsi="Arial"/>
+          <w:sz w:val="20"/>
+          <w:szCs w:val="20"/>
+        </w:rPr>
+        <w:t>Grado Superior DAW</w:t>
       </w:r>
     </w:p>
     <w:p>
@@ -1361,7 +2075,31 @@
           <w:sz w:val="20"/>
           <w:szCs w:val="20"/>
         </w:rPr>
-        <w:t>Previsión de terminar el doble ciclo superior de aplicaciones Web y Multiplataforma.</w:t>
+        <w:t>C</w:t>
+      </w:r>
+      <w:r>
+        <w:rPr>
+          <w:rFonts w:ascii="Arial" w:hAnsi="Arial"/>
+          <w:sz w:val="20"/>
+          <w:szCs w:val="20"/>
+        </w:rPr>
+        <w:t xml:space="preserve">iclo superior de </w:t>
+      </w:r>
+      <w:r>
+        <w:rPr>
+          <w:rFonts w:ascii="Arial" w:hAnsi="Arial"/>
+          <w:sz w:val="20"/>
+          <w:szCs w:val="20"/>
+        </w:rPr>
+        <w:t xml:space="preserve">desarrollo de </w:t>
+      </w:r>
+      <w:r>
+        <w:rPr>
+          <w:rFonts w:ascii="Arial" w:hAnsi="Arial"/>
+          <w:sz w:val="20"/>
+          <w:szCs w:val="20"/>
+        </w:rPr>
+        <w:t>aplicaciones Web.</w:t>
       </w:r>
     </w:p>
     <w:p>
@@ -1453,47 +2191,47 @@
           <w:sz w:val="20"/>
           <w:szCs w:val="20"/>
         </w:rPr>
+        <w:t>2014</w:t>
+      </w:r>
+      <w:r>
+        <w:rPr>
+          <w:rFonts w:ascii="Arial" w:hAnsi="Arial"/>
+          <w:b/>
+          <w:sz w:val="20"/>
+          <w:szCs w:val="20"/>
+        </w:rPr>
+        <w:t xml:space="preserve"> </w:t>
+      </w:r>
+      <w:r>
+        <w:rPr>
+          <w:rFonts w:ascii="Arial" w:hAnsi="Arial"/>
+          <w:b/>
+          <w:sz w:val="20"/>
+          <w:szCs w:val="20"/>
+        </w:rPr>
+        <w:t>-</w:t>
+      </w:r>
+      <w:r>
+        <w:rPr>
+          <w:rFonts w:ascii="Arial" w:hAnsi="Arial"/>
+          <w:b/>
+          <w:sz w:val="20"/>
+          <w:szCs w:val="20"/>
+        </w:rPr>
+        <w:t xml:space="preserve"> </w:t>
+      </w:r>
+      <w:r>
+        <w:rPr>
+          <w:rFonts w:ascii="Arial" w:hAnsi="Arial"/>
+          <w:b/>
+          <w:sz w:val="20"/>
+          <w:szCs w:val="20"/>
+        </w:rPr>
         <w:t>2017</w:t>
       </w:r>
       <w:r>
         <w:rPr>
           <w:rFonts w:ascii="Arial" w:hAnsi="Arial"/>
-          <w:b/>
-          <w:sz w:val="20"/>
-          <w:szCs w:val="20"/>
-        </w:rPr>
-        <w:t xml:space="preserve"> </w:t>
-      </w:r>
-      <w:r>
-        <w:rPr>
-          <w:rFonts w:ascii="Arial" w:hAnsi="Arial"/>
-          <w:b/>
-          <w:sz w:val="20"/>
-          <w:szCs w:val="20"/>
-        </w:rPr>
-        <w:t>-</w:t>
-      </w:r>
-      <w:r>
-        <w:rPr>
-          <w:rFonts w:ascii="Arial" w:hAnsi="Arial"/>
-          <w:b/>
-          <w:sz w:val="20"/>
-          <w:szCs w:val="20"/>
-        </w:rPr>
-        <w:t xml:space="preserve"> </w:t>
-      </w:r>
-      <w:r>
-        <w:rPr>
-          <w:rFonts w:ascii="Arial" w:hAnsi="Arial"/>
-          <w:b/>
-          <w:sz w:val="20"/>
-          <w:szCs w:val="20"/>
-        </w:rPr>
-        <w:t>2019</w:t>
-      </w:r>
-      <w:r>
-        <w:rPr>
-          <w:rFonts w:ascii="Arial" w:hAnsi="Arial"/>
           <w:sz w:val="20"/>
           <w:szCs w:val="20"/>
         </w:rPr>
@@ -1505,7 +2243,7 @@
           <w:sz w:val="20"/>
           <w:szCs w:val="20"/>
         </w:rPr>
-        <w:t>Grado Superior DAW</w:t>
+        <w:t>Estudios de informática</w:t>
       </w:r>
     </w:p>
     <w:p>
@@ -1522,31 +2260,7 @@
           <w:sz w:val="20"/>
           <w:szCs w:val="20"/>
         </w:rPr>
-        <w:t>C</w:t>
-      </w:r>
-      <w:r>
-        <w:rPr>
-          <w:rFonts w:ascii="Arial" w:hAnsi="Arial"/>
-          <w:sz w:val="20"/>
-          <w:szCs w:val="20"/>
-        </w:rPr>
-        <w:t xml:space="preserve">iclo superior de </w:t>
-      </w:r>
-      <w:r>
-        <w:rPr>
-          <w:rFonts w:ascii="Arial" w:hAnsi="Arial"/>
-          <w:sz w:val="20"/>
-          <w:szCs w:val="20"/>
-        </w:rPr>
-        <w:t xml:space="preserve">desarrollo de </w:t>
-      </w:r>
-      <w:r>
-        <w:rPr>
-          <w:rFonts w:ascii="Arial" w:hAnsi="Arial"/>
-          <w:sz w:val="20"/>
-          <w:szCs w:val="20"/>
-        </w:rPr>
-        <w:t>aplicaciones Web.</w:t>
+        <w:t>En pausa para una futura reincorporación y continuación de estos estudios.</w:t>
       </w:r>
     </w:p>
     <w:p>
@@ -1610,14 +2324,14 @@
           <w:sz w:val="20"/>
           <w:szCs w:val="20"/>
         </w:rPr>
-        <w:t>Florida Universitaria</w:t>
+        <w:t>Universidad Politécnica de Valencia</w:t>
       </w:r>
     </w:p>
     <w:p>
       <w:pPr>
         <w:rPr>
           <w:rFonts w:ascii="Arial" w:hAnsi="Arial"/>
-          <w:b/>
+          <w:i/>
           <w:sz w:val="20"/>
           <w:szCs w:val="20"/>
         </w:rPr>
@@ -1627,160 +2341,7 @@
       <w:pPr>
         <w:rPr>
           <w:rFonts w:ascii="Arial" w:hAnsi="Arial"/>
-          <w:sz w:val="20"/>
-          <w:szCs w:val="20"/>
-        </w:rPr>
-      </w:pPr>
-      <w:r>
-        <w:rPr>
-          <w:rFonts w:ascii="Arial" w:hAnsi="Arial"/>
-          <w:b/>
-          <w:sz w:val="20"/>
-          <w:szCs w:val="20"/>
-        </w:rPr>
-        <w:t>2014</w:t>
-      </w:r>
-      <w:r>
-        <w:rPr>
-          <w:rFonts w:ascii="Arial" w:hAnsi="Arial"/>
-          <w:b/>
-          <w:sz w:val="20"/>
-          <w:szCs w:val="20"/>
-        </w:rPr>
-        <w:t xml:space="preserve"> </w:t>
-      </w:r>
-      <w:r>
-        <w:rPr>
-          <w:rFonts w:ascii="Arial" w:hAnsi="Arial"/>
-          <w:b/>
-          <w:sz w:val="20"/>
-          <w:szCs w:val="20"/>
-        </w:rPr>
-        <w:t>-</w:t>
-      </w:r>
-      <w:r>
-        <w:rPr>
-          <w:rFonts w:ascii="Arial" w:hAnsi="Arial"/>
-          <w:b/>
-          <w:sz w:val="20"/>
-          <w:szCs w:val="20"/>
-        </w:rPr>
-        <w:t xml:space="preserve"> </w:t>
-      </w:r>
-      <w:r>
-        <w:rPr>
-          <w:rFonts w:ascii="Arial" w:hAnsi="Arial"/>
-          <w:b/>
-          <w:sz w:val="20"/>
-          <w:szCs w:val="20"/>
-        </w:rPr>
-        <w:t>2017</w:t>
-      </w:r>
-      <w:r>
-        <w:rPr>
-          <w:rFonts w:ascii="Arial" w:hAnsi="Arial"/>
-          <w:sz w:val="20"/>
-          <w:szCs w:val="20"/>
-        </w:rPr>
-        <w:t xml:space="preserve">              </w:t>
-      </w:r>
-      <w:r>
-        <w:rPr>
-          <w:rFonts w:ascii="Arial" w:hAnsi="Arial"/>
-          <w:sz w:val="20"/>
-          <w:szCs w:val="20"/>
-        </w:rPr>
-        <w:t>Estudios de informática</w:t>
-      </w:r>
-    </w:p>
-    <w:p>
-      <w:pPr>
-        <w:rPr>
-          <w:rFonts w:ascii="Arial" w:hAnsi="Arial"/>
-          <w:sz w:val="20"/>
-          <w:szCs w:val="20"/>
-        </w:rPr>
-      </w:pPr>
-      <w:r>
-        <w:rPr>
-          <w:rFonts w:ascii="Arial" w:hAnsi="Arial"/>
-          <w:sz w:val="20"/>
-          <w:szCs w:val="20"/>
-        </w:rPr>
-        <w:t>En pausa para una futura reincorporación y continuación de estos estudios.</w:t>
-      </w:r>
-    </w:p>
-    <w:p>
-      <w:pPr>
-        <w:rPr>
-          <w:rFonts w:ascii="Arial" w:hAnsi="Arial"/>
           <w:i/>
-          <w:sz w:val="20"/>
-          <w:szCs w:val="20"/>
-        </w:rPr>
-      </w:pPr>
-      <w:r>
-        <w:rPr>
-          <w:rFonts w:ascii="Arial" w:hAnsi="Arial"/>
-          <w:b/>
-          <w:sz w:val="20"/>
-          <w:szCs w:val="20"/>
-        </w:rPr>
-        <w:t>Valencia</w:t>
-      </w:r>
-      <w:r>
-        <w:rPr>
-          <w:rFonts w:ascii="Arial" w:hAnsi="Arial"/>
-          <w:b/>
-          <w:sz w:val="20"/>
-          <w:szCs w:val="20"/>
-        </w:rPr>
-        <w:t>-</w:t>
-      </w:r>
-      <w:r>
-        <w:rPr>
-          <w:rFonts w:ascii="Arial" w:hAnsi="Arial"/>
-          <w:b/>
-          <w:sz w:val="20"/>
-          <w:szCs w:val="20"/>
-        </w:rPr>
-        <w:t>España</w:t>
-      </w:r>
-      <w:r>
-        <w:rPr>
-          <w:rFonts w:ascii="Arial" w:hAnsi="Arial"/>
-          <w:b/>
-          <w:sz w:val="20"/>
-          <w:szCs w:val="20"/>
-        </w:rPr>
-        <w:t xml:space="preserve">   </w:t>
-      </w:r>
-      <w:r>
-        <w:rPr>
-          <w:rFonts w:ascii="Arial" w:hAnsi="Arial"/>
-          <w:b/>
-          <w:sz w:val="20"/>
-          <w:szCs w:val="20"/>
-        </w:rPr>
-        <w:t xml:space="preserve">  </w:t>
-      </w:r>
-      <w:r>
-        <w:rPr>
-          <w:rFonts w:ascii="Arial" w:hAnsi="Arial"/>
-          <w:i/>
-          <w:sz w:val="20"/>
-          <w:szCs w:val="20"/>
-        </w:rPr>
-        <w:t>Universidad Politécnica de Valencia</w:t>
-      </w:r>
-    </w:p>
-    <w:p>
-      <w:pPr>
-        <w:rPr>
-          <w:rFonts w:ascii="Arial" w:hAnsi="Arial"/>
-          <w:i/>
-          <w:sz w:val="20"/>
-          <w:szCs w:val="20"/>
         </w:rPr>
       </w:pPr>
     </w:p>
@@ -1791,6 +2352,108 @@
           <w:i/>
         </w:rPr>
       </w:pPr>
+      <w:r>
+        <w:rPr>
+          <w:rFonts w:ascii="Arial" w:hAnsi="Arial"/>
+          <w:i/>
+        </w:rPr>
+        <w:t>Sistemas de uso</w:t>
+      </w:r>
+      <w:r>
+        <w:rPr>
+          <w:rFonts w:ascii="Arial" w:hAnsi="Arial"/>
+          <w:i/>
+        </w:rPr>
+        <w:t xml:space="preserve">: </w:t>
+      </w:r>
+      <w:r>
+        <w:rPr>
+          <w:rFonts w:ascii="Arial" w:hAnsi="Arial"/>
+          <w:i/>
+        </w:rPr>
+        <w:t>Git</w:t>
+      </w:r>
+      <w:r>
+        <w:rPr>
+          <w:rFonts w:ascii="Arial" w:hAnsi="Arial"/>
+          <w:i/>
+        </w:rPr>
+        <w:t xml:space="preserve">, </w:t>
+      </w:r>
+      <w:proofErr w:type="spellStart"/>
+      <w:r>
+        <w:rPr>
+          <w:rFonts w:ascii="Arial" w:hAnsi="Arial"/>
+          <w:i/>
+        </w:rPr>
+        <w:t>IDEs</w:t>
+      </w:r>
+      <w:proofErr w:type="spellEnd"/>
+      <w:r>
+        <w:rPr>
+          <w:rFonts w:ascii="Arial" w:hAnsi="Arial"/>
+          <w:i/>
+        </w:rPr>
+        <w:t xml:space="preserve"> varios, Linux</w:t>
+      </w:r>
+      <w:r>
+        <w:rPr>
+          <w:rFonts w:ascii="Arial" w:hAnsi="Arial"/>
+          <w:i/>
+        </w:rPr>
+        <w:t xml:space="preserve"> (Ubuntu, Linux </w:t>
+      </w:r>
+      <w:proofErr w:type="spellStart"/>
+      <w:r>
+        <w:rPr>
+          <w:rFonts w:ascii="Arial" w:hAnsi="Arial"/>
+          <w:i/>
+        </w:rPr>
+        <w:t>Mint</w:t>
+      </w:r>
+      <w:proofErr w:type="spellEnd"/>
+      <w:r>
+        <w:rPr>
+          <w:rFonts w:ascii="Arial" w:hAnsi="Arial"/>
+          <w:i/>
+        </w:rPr>
+        <w:t>, Fedora)</w:t>
+      </w:r>
+      <w:r>
+        <w:rPr>
+          <w:rFonts w:ascii="Arial" w:hAnsi="Arial"/>
+          <w:i/>
+        </w:rPr>
+        <w:t xml:space="preserve">, Debian (Raspberry pi), </w:t>
+      </w:r>
+      <w:r>
+        <w:rPr>
+          <w:rFonts w:ascii="Arial" w:hAnsi="Arial"/>
+          <w:i/>
+        </w:rPr>
+        <w:t>Bases de Datos Relacionales y XML</w:t>
+      </w:r>
+      <w:r>
+        <w:rPr>
+          <w:rFonts w:ascii="Arial" w:hAnsi="Arial"/>
+          <w:i/>
+        </w:rPr>
+        <w:t>, Raspberry p</w:t>
+      </w:r>
+      <w:r>
+        <w:rPr>
+          <w:rFonts w:ascii="Arial" w:hAnsi="Arial"/>
+          <w:i/>
+        </w:rPr>
+        <w:t>i</w:t>
+      </w:r>
+      <w:r>
+        <w:rPr>
+          <w:rFonts w:ascii="Arial" w:hAnsi="Arial"/>
+          <w:i/>
+        </w:rPr>
+        <w:t>.</w:t>
+      </w:r>
     </w:p>
     <w:p>
       <w:pPr>
@@ -1799,119 +2462,372 @@
           <w:i/>
         </w:rPr>
       </w:pPr>
-      <w:r>
-        <w:rPr>
-          <w:rFonts w:ascii="Arial" w:hAnsi="Arial"/>
-          <w:i/>
-        </w:rPr>
-        <w:t>Sistemas de uso</w:t>
-      </w:r>
-      <w:r>
-        <w:rPr>
-          <w:rFonts w:ascii="Arial" w:hAnsi="Arial"/>
-          <w:i/>
-        </w:rPr>
-        <w:t xml:space="preserve">: </w:t>
-      </w:r>
-      <w:r>
-        <w:rPr>
-          <w:rFonts w:ascii="Arial" w:hAnsi="Arial"/>
-          <w:i/>
-        </w:rPr>
-        <w:t>Git</w:t>
-      </w:r>
-      <w:r>
-        <w:rPr>
-          <w:rFonts w:ascii="Arial" w:hAnsi="Arial"/>
-          <w:i/>
-        </w:rPr>
-        <w:t xml:space="preserve">, </w:t>
-      </w:r>
-      <w:proofErr w:type="spellStart"/>
-      <w:r>
-        <w:rPr>
-          <w:rFonts w:ascii="Arial" w:hAnsi="Arial"/>
-          <w:i/>
-        </w:rPr>
-        <w:t>IDEs</w:t>
-      </w:r>
-      <w:proofErr w:type="spellEnd"/>
-      <w:r>
-        <w:rPr>
-          <w:rFonts w:ascii="Arial" w:hAnsi="Arial"/>
-          <w:i/>
-        </w:rPr>
-        <w:t xml:space="preserve"> varios, Linux</w:t>
-      </w:r>
-      <w:r>
-        <w:rPr>
-          <w:rFonts w:ascii="Arial" w:hAnsi="Arial"/>
-          <w:i/>
-        </w:rPr>
-        <w:t xml:space="preserve"> (Ubuntu, Linux </w:t>
-      </w:r>
-      <w:proofErr w:type="spellStart"/>
-      <w:r>
-        <w:rPr>
-          <w:rFonts w:ascii="Arial" w:hAnsi="Arial"/>
-          <w:i/>
-        </w:rPr>
-        <w:t>Mint</w:t>
-      </w:r>
-      <w:proofErr w:type="spellEnd"/>
-      <w:r>
-        <w:rPr>
-          <w:rFonts w:ascii="Arial" w:hAnsi="Arial"/>
-          <w:i/>
-        </w:rPr>
-        <w:t>, Fedora)</w:t>
-      </w:r>
-      <w:r>
-        <w:rPr>
-          <w:rFonts w:ascii="Arial" w:hAnsi="Arial"/>
-          <w:i/>
-        </w:rPr>
-        <w:t xml:space="preserve">, Debian (Raspberry pi), </w:t>
-      </w:r>
-      <w:r>
-        <w:rPr>
-          <w:rFonts w:ascii="Arial" w:hAnsi="Arial"/>
-          <w:i/>
-        </w:rPr>
-        <w:t>Bases de Datos Relacionales y XML</w:t>
-      </w:r>
-      <w:r>
-        <w:rPr>
-          <w:rFonts w:ascii="Arial" w:hAnsi="Arial"/>
-          <w:i/>
-        </w:rPr>
-        <w:t>, Raspberry pi</w:t>
-      </w:r>
-      <w:r>
-        <w:rPr>
-          <w:rFonts w:ascii="Arial" w:hAnsi="Arial"/>
-          <w:i/>
-        </w:rPr>
-        <w:t xml:space="preserve"> e</w:t>
-      </w:r>
-      <w:r>
-        <w:rPr>
-          <w:rFonts w:ascii="Arial" w:hAnsi="Arial"/>
-          <w:i/>
-        </w:rPr>
-        <w:t xml:space="preserve"> </w:t>
-      </w:r>
-      <w:r>
-        <w:rPr>
-          <w:rFonts w:ascii="Arial" w:hAnsi="Arial"/>
-          <w:i/>
-        </w:rPr>
-        <w:t>interés.</w:t>
-      </w:r>
     </w:p>
     <w:p>
       <w:pPr>
         <w:rPr>
+          <w:rFonts w:ascii="Arial" w:hAnsi="Arial"/>
+          <w:i/>
+        </w:rPr>
+      </w:pPr>
+    </w:p>
+    <w:p>
+      <w:pPr>
+        <w:rPr>
+          <w:rFonts w:ascii="Arial" w:hAnsi="Arial"/>
+          <w:i/>
+        </w:rPr>
+      </w:pPr>
+    </w:p>
+    <w:p>
+      <w:pPr>
+        <w:rPr>
+          <w:rFonts w:ascii="Arial" w:hAnsi="Arial"/>
+          <w:i/>
+        </w:rPr>
+      </w:pPr>
+    </w:p>
+    <w:p>
+      <w:pPr>
+        <w:rPr>
+          <w:rFonts w:ascii="Arial" w:hAnsi="Arial"/>
+          <w:i/>
+        </w:rPr>
+      </w:pPr>
+    </w:p>
+    <w:p>
+      <w:pPr>
+        <w:rPr>
+          <w:rFonts w:ascii="Arial" w:hAnsi="Arial"/>
+        </w:rPr>
+      </w:pPr>
+      <w:r>
+        <w:rPr>
+          <w:rFonts w:ascii="Arial" w:hAnsi="Arial"/>
+          <w:noProof/>
+          <w:lang w:val="es-ES"/>
+        </w:rPr>
+        <mc:AlternateContent>
+          <mc:Choice Requires="wps">
+            <w:drawing>
+              <wp:anchor distT="0" distB="0" distL="114300" distR="114300" simplePos="0" relativeHeight="251663360" behindDoc="0" locked="0" layoutInCell="1" allowOverlap="1" wp14:anchorId="7A3F2B66" wp14:editId="5650131C">
+                <wp:simplePos x="0" y="0"/>
+                <wp:positionH relativeFrom="column">
+                  <wp:posOffset>-1779905</wp:posOffset>
+                </wp:positionH>
+                <wp:positionV relativeFrom="paragraph">
+                  <wp:posOffset>158115</wp:posOffset>
+                </wp:positionV>
+                <wp:extent cx="7313930" cy="457200"/>
+                <wp:effectExtent l="61595" t="69215" r="66675" b="83185"/>
+                <wp:wrapThrough wrapText="bothSides">
+                  <wp:wrapPolygon edited="0">
+                    <wp:start x="-84" y="0"/>
+                    <wp:lineTo x="-113" y="23400"/>
+                    <wp:lineTo x="21741" y="23400"/>
+                    <wp:lineTo x="21713" y="0"/>
+                    <wp:lineTo x="-84" y="0"/>
+                  </wp:wrapPolygon>
+                </wp:wrapThrough>
+                <wp:docPr id="6" name="Rectángulo 2"/>
+                <wp:cNvGraphicFramePr>
+                  <a:graphicFrameLocks xmlns:a="http://schemas.openxmlformats.org/drawingml/2006/main"/>
+                </wp:cNvGraphicFramePr>
+                <a:graphic xmlns:a="http://schemas.openxmlformats.org/drawingml/2006/main">
+                  <a:graphicData uri="http://schemas.microsoft.com/office/word/2010/wordprocessingShape">
+                    <wps:wsp>
+                      <wps:cNvSpPr>
+                        <a:spLocks noChangeArrowheads="1"/>
+                      </wps:cNvSpPr>
+                      <wps:spPr bwMode="auto">
+                        <a:xfrm>
+                          <a:off x="0" y="0"/>
+                          <a:ext cx="7313930" cy="457200"/>
+                        </a:xfrm>
+                        <a:prstGeom prst="rect">
+                          <a:avLst/>
+                        </a:prstGeom>
+                        <a:solidFill>
+                          <a:srgbClr val="3366FF"/>
+                        </a:solidFill>
+                        <a:ln w="9525">
+                          <a:solidFill>
+                            <a:srgbClr val="FFFFFF"/>
+                          </a:solidFill>
+                          <a:miter lim="800000"/>
+                          <a:headEnd/>
+                          <a:tailEnd/>
+                        </a:ln>
+                        <a:effectLst>
+                          <a:outerShdw blurRad="40000" dist="23000" dir="5400000" rotWithShape="0">
+                            <a:srgbClr val="000000">
+                              <a:alpha val="34999"/>
+                            </a:srgbClr>
+                          </a:outerShdw>
+                        </a:effectLst>
+                      </wps:spPr>
+                      <wps:txbx>
+                        <w:txbxContent>
+                          <w:p>
+                            <w:pPr>
+                              <w:jc w:val="center"/>
+                              <w:rPr>
+                                <w:rFonts w:ascii="Arial" w:hAnsi="Arial"/>
+                                <w:b/>
+                                <w:color w:val="FFFFFF"/>
+                                <w:sz w:val="36"/>
+                                <w:szCs w:val="36"/>
+                              </w:rPr>
+                            </w:pPr>
+                            <w:r>
+                              <w:rPr>
+                                <w:rFonts w:ascii="Arial" w:hAnsi="Arial"/>
+                                <w:b/>
+                                <w:color w:val="FFFFFF"/>
+                                <w:sz w:val="36"/>
+                                <w:szCs w:val="36"/>
+                              </w:rPr>
+                              <w:t>EXPERIENCIA LABORAL</w:t>
+                            </w:r>
+                          </w:p>
+                          <w:p>
+                            <w:pPr>
+                              <w:rPr>
+                                <w:rFonts w:ascii="Arial" w:hAnsi="Arial"/>
+                              </w:rPr>
+                            </w:pPr>
+                          </w:p>
+                        </w:txbxContent>
+                      </wps:txbx>
+                      <wps:bodyPr rot="0" vert="horz" wrap="square" lIns="91440" tIns="45720" rIns="91440" bIns="45720" anchor="t" anchorCtr="0" upright="1">
+                        <a:noAutofit/>
+                      </wps:bodyPr>
+                    </wps:wsp>
+                  </a:graphicData>
+                </a:graphic>
+                <wp14:sizeRelH relativeFrom="margin">
+                  <wp14:pctWidth>0</wp14:pctWidth>
+                </wp14:sizeRelH>
+                <wp14:sizeRelV relativeFrom="margin">
+                  <wp14:pctHeight>0</wp14:pctHeight>
+                </wp14:sizeRelV>
+              </wp:anchor>
+            </w:drawing>
+          </mc:Choice>
+          <mc:Fallback>
+            <w:pict>
+              <v:rect w14:anchorId="7A3F2B66" id="Rectángulo 2" o:spid="_x0000_s1029" style="position:absolute;margin-left:-140.15pt;margin-top:12.45pt;width:575.9pt;height:36pt;z-index:251663360;visibility:visible;mso-wrap-style:square;mso-width-percent:0;mso-height-percent:0;mso-wrap-distance-left:9pt;mso-wrap-distance-top:0;mso-wrap-distance-right:9pt;mso-wrap-distance-bottom:0;mso-position-horizontal:absolute;mso-position-horizontal-relative:text;mso-position-vertical:absolute;mso-position-vertical-relative:text;mso-width-percent:0;mso-height-percent:0;mso-width-relative:margin;mso-height-relative:margin;v-text-anchor:top" o:gfxdata="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" fillcolor="#36f" strokecolor="white">
+                <v:shadow on="t" color="black" opacity="22936f" origin=",.5" offset="0,.63889mm"/>
+                <v:textbox>
+                  <w:txbxContent>
+                    <w:p>
+                      <w:pPr>
+                        <w:jc w:val="center"/>
+                        <w:rPr>
+                          <w:rFonts w:ascii="Arial" w:hAnsi="Arial"/>
+                          <w:b/>
+                          <w:color w:val="FFFFFF"/>
+                          <w:sz w:val="36"/>
+                          <w:szCs w:val="36"/>
+                        </w:rPr>
+                      </w:pPr>
+                      <w:r>
+                        <w:rPr>
+                          <w:rFonts w:ascii="Arial" w:hAnsi="Arial"/>
+                          <w:b/>
+                          <w:color w:val="FFFFFF"/>
+                          <w:sz w:val="36"/>
+                          <w:szCs w:val="36"/>
+                        </w:rPr>
+                        <w:t>EXPERIENCIA LABORAL</w:t>
+                      </w:r>
+                    </w:p>
+                    <w:p>
+                      <w:pPr>
+                        <w:rPr>
+                          <w:rFonts w:ascii="Arial" w:hAnsi="Arial"/>
+                        </w:rPr>
+                      </w:pPr>
+                    </w:p>
+                  </w:txbxContent>
+                </v:textbox>
+                <w10:wrap type="through"/>
+              </v:rect>
+            </w:pict>
+          </mc:Fallback>
+        </mc:AlternateContent>
+      </w:r>
+    </w:p>
+    <w:p>
+      <w:pPr>
+        <w:rPr>
+          <w:rFonts w:ascii="Arial" w:hAnsi="Arial"/>
+        </w:rPr>
+      </w:pPr>
+      <w:r>
+        <w:rPr>
+          <w:rFonts w:ascii="Arial" w:hAnsi="Arial"/>
+        </w:rPr>
+        <w:t>INESPAY</w:t>
+      </w:r>
+      <w:r>
+        <w:rPr>
+          <w:rFonts w:ascii="Arial" w:hAnsi="Arial"/>
+        </w:rPr>
+        <w:t>, Secto</w:t>
+      </w:r>
+      <w:r>
+        <w:rPr>
+          <w:rFonts w:ascii="Arial" w:hAnsi="Arial"/>
+        </w:rPr>
+        <w:t xml:space="preserve">r </w:t>
+      </w:r>
+      <w:r>
+        <w:rPr>
+          <w:rFonts w:ascii="Arial" w:hAnsi="Arial"/>
+        </w:rPr>
+        <w:t>de desarrollo del pago online.</w:t>
+      </w:r>
+    </w:p>
+    <w:p>
+      <w:pPr>
+        <w:rPr>
+          <w:rFonts w:ascii="Arial" w:hAnsi="Arial"/>
+          <w:u w:val="single"/>
+        </w:rPr>
+      </w:pPr>
+      <w:r>
+        <w:rPr>
+          <w:rFonts w:ascii="Arial" w:hAnsi="Arial"/>
+          <w:u w:val="single"/>
+        </w:rPr>
+        <w:t>Cargo ocupado</w:t>
+      </w:r>
+      <w:r>
+        <w:rPr>
+          <w:rFonts w:ascii="Arial" w:hAnsi="Arial"/>
+          <w:u w:val="single"/>
+        </w:rPr>
+        <w:t>:</w:t>
+      </w:r>
+      <w:r>
+        <w:rPr>
+          <w:rFonts w:ascii="Arial" w:hAnsi="Arial"/>
+          <w:u w:val="single"/>
+        </w:rPr>
+        <w:t xml:space="preserve"> </w:t>
+      </w:r>
+      <w:r>
+        <w:rPr>
+          <w:rFonts w:ascii="Arial" w:hAnsi="Arial"/>
+          <w:u w:val="single"/>
+        </w:rPr>
+        <w:t>En formación (FP dual)</w:t>
+      </w:r>
+    </w:p>
+    <w:p>
+      <w:pPr>
+        <w:rPr>
+          <w:rFonts w:ascii="Arial" w:hAnsi="Arial"/>
+          <w:sz w:val="20"/>
+          <w:szCs w:val="20"/>
+        </w:rPr>
+      </w:pPr>
+      <w:r>
+        <w:rPr>
+          <w:rFonts w:ascii="Arial" w:hAnsi="Arial"/>
+          <w:sz w:val="20"/>
+          <w:szCs w:val="20"/>
+        </w:rPr>
+        <w:t>Tareas o logros re</w:t>
+      </w:r>
+      <w:r>
+        <w:rPr>
+          <w:rFonts w:ascii="Arial" w:hAnsi="Arial"/>
+          <w:sz w:val="20"/>
+          <w:szCs w:val="20"/>
+        </w:rPr>
+        <w:t>a</w:t>
+      </w:r>
+      <w:r>
+        <w:rPr>
+          <w:rFonts w:ascii="Arial" w:hAnsi="Arial"/>
+          <w:sz w:val="20"/>
+          <w:szCs w:val="20"/>
+        </w:rPr>
+        <w:t xml:space="preserve">lizados: </w:t>
+      </w:r>
+      <w:r>
+        <w:rPr>
+          <w:rFonts w:ascii="Arial" w:hAnsi="Arial"/>
+          <w:sz w:val="20"/>
+          <w:szCs w:val="20"/>
+        </w:rPr>
+        <w:t>Aprendiz</w:t>
+      </w:r>
+      <w:r>
+        <w:rPr>
+          <w:rFonts w:ascii="Arial" w:hAnsi="Arial"/>
+          <w:sz w:val="20"/>
+          <w:szCs w:val="20"/>
+        </w:rPr>
+        <w:t>, uso de Laravel y Vue</w:t>
+      </w:r>
+      <w:r>
+        <w:rPr>
+          <w:rFonts w:ascii="Arial" w:hAnsi="Arial"/>
+          <w:sz w:val="20"/>
+          <w:szCs w:val="20"/>
+        </w:rPr>
+        <w:t>.</w:t>
+      </w:r>
+      <w:bookmarkStart w:id="0" w:name="_GoBack"/>
+      <w:bookmarkEnd w:id="0"/>
+    </w:p>
+    <w:p>
+      <w:pPr>
+        <w:rPr>
+          <w:rFonts w:ascii="Arial" w:hAnsi="Arial"/>
+          <w:sz w:val="20"/>
+          <w:szCs w:val="20"/>
+        </w:rPr>
+      </w:pPr>
+      <w:r>
+        <w:rPr>
+          <w:rFonts w:ascii="Arial" w:hAnsi="Arial"/>
+          <w:sz w:val="20"/>
+          <w:szCs w:val="20"/>
+        </w:rPr>
+        <w:t xml:space="preserve">                                     </w:t>
+      </w:r>
+    </w:p>
+    <w:p>
+      <w:pPr>
+        <w:rPr>
+          <w:sz w:val="20"/>
+          <w:szCs w:val="20"/>
+        </w:rPr>
+      </w:pPr>
+    </w:p>
+    <w:p>
+      <w:pPr>
+        <w:rPr>
+          <w:sz w:val="20"/>
+          <w:szCs w:val="20"/>
+        </w:rPr>
+      </w:pPr>
+    </w:p>
+    <w:p>
+      <w:pPr>
+        <w:rPr>
+          <w:sz w:val="20"/>
+          <w:szCs w:val="20"/>
+        </w:rPr>
+      </w:pPr>
+    </w:p>
+    <w:p>
+      <w:pPr>
+        <w:rPr>
           <w:sz w:val="20"/>
           <w:szCs w:val="20"/>
         </w:rPr>
@@ -1926,13 +2842,13 @@
         <mc:AlternateContent>
           <mc:Choice Requires="wps">
             <w:drawing>
-              <wp:anchor distT="0" distB="0" distL="114300" distR="114300" simplePos="0" relativeHeight="251659264" behindDoc="0" locked="0" layoutInCell="1" allowOverlap="1" wp14:anchorId="54619546" wp14:editId="511620DD">
+              <wp:anchor distT="0" distB="0" distL="114300" distR="114300" simplePos="0" relativeHeight="251659264" behindDoc="0" locked="0" layoutInCell="1" allowOverlap="1" wp14:anchorId="54619546" wp14:editId="3EA88EF9">
                 <wp:simplePos x="0" y="0"/>
                 <wp:positionH relativeFrom="column">
-                  <wp:posOffset>-1875790</wp:posOffset>
+                  <wp:posOffset>-1847215</wp:posOffset>
                 </wp:positionH>
                 <wp:positionV relativeFrom="paragraph">
-                  <wp:posOffset>1921510</wp:posOffset>
+                  <wp:posOffset>159385</wp:posOffset>
                 </wp:positionV>
                 <wp:extent cx="7430135" cy="2656840"/>
                 <wp:effectExtent l="0" t="0" r="5080" b="3175"/>
@@ -2021,7 +2937,7 @@
                                 <w:sz w:val="36"/>
                                 <w:szCs w:val="36"/>
                               </w:rPr>
-                              <w:t>FORMACI</w:t>
+                              <w:t xml:space="preserve">FORMACIONES ADICIONALES </w:t>
                             </w:r>
                             <w:r>
                               <w:rPr>
@@ -2030,45 +2946,18 @@
                                 <w:sz w:val="36"/>
                                 <w:szCs w:val="36"/>
                               </w:rPr>
-                              <w:t>Ó</w:t>
+                              <w:t>Y HOBBIES</w:t>
                             </w:r>
-                            <w:r>
+                          </w:p>
+                          <w:p>
+                            <w:pPr>
+                              <w:jc w:val="center"/>
                               <w:rPr>
                                 <w:rFonts w:ascii="Arial" w:hAnsi="Arial"/>
                                 <w:b/>
                                 <w:sz w:val="36"/>
                                 <w:szCs w:val="36"/>
                               </w:rPr>
-                              <w:t>N</w:t>
-                            </w:r>
-                            <w:r>
-                              <w:rPr>
-                                <w:rFonts w:ascii="Arial" w:hAnsi="Arial"/>
-                                <w:b/>
-                                <w:sz w:val="36"/>
-                                <w:szCs w:val="36"/>
-                              </w:rPr>
-                              <w:t xml:space="preserve"> ADICIONAL </w:t>
-                            </w:r>
-                            <w:r>
-                              <w:rPr>
-                                <w:rFonts w:ascii="Arial" w:hAnsi="Arial"/>
-                                <w:b/>
-                                <w:sz w:val="36"/>
-                                <w:szCs w:val="36"/>
-                              </w:rPr>
-                              <w:t>Y HOBBIES</w:t>
-                            </w:r>
-                          </w:p>
-                          <w:p>
-                            <w:pPr>
-                              <w:jc w:val="center"/>
-                              <w:rPr>
-                                <w:rFonts w:ascii="Arial" w:hAnsi="Arial"/>
-                                <w:b/>
-                                <w:sz w:val="36"/>
-                                <w:szCs w:val="36"/>
-                              </w:rPr>
                             </w:pPr>
                           </w:p>
                           <w:p>
@@ -2111,7 +3000,6 @@
                           </w:p>
                           <w:p>
                             <w:pPr>
-                              <w:jc w:val="center"/>
                               <w:rPr>
                                 <w:rFonts w:ascii="Arial" w:hAnsi="Arial"/>
                               </w:rPr>
@@ -2158,7 +3046,19 @@
                               <w:rPr>
                                 <w:rFonts w:ascii="Arial" w:hAnsi="Arial"/>
                               </w:rPr>
-                              <w:t>, Gimnasio, Cine y Series y Ver deportes por Televisión.</w:t>
+                              <w:t xml:space="preserve">, Gimnasio, Cine y Series y Ver </w:t>
+                            </w:r>
+                            <w:r>
+                              <w:rPr>
+                                <w:rFonts w:ascii="Arial" w:hAnsi="Arial"/>
+                              </w:rPr>
+                              <w:t>D</w:t>
+                            </w:r>
+                            <w:r>
+                              <w:rPr>
+                                <w:rFonts w:ascii="Arial" w:hAnsi="Arial"/>
+                              </w:rPr>
+                              <w:t>eporte por Televisión.</w:t>
                             </w:r>
                           </w:p>
                         </w:txbxContent>
@@ -2180,7 +3080,7 @@
           </mc:Choice>
           <mc:Fallback>
             <w:pict>
-              <v:rect w14:anchorId="54619546" id="Rectángulo 3" o:spid="_x0000_s1029" style="position:absolute;margin-left:-147.7pt;margin-top:151.3pt;width:585.05pt;height:209.2pt;z-index:251659264;visibility:visible;mso-wrap-style:square;mso-width-percent:0;mso-height-percent:0;mso-wrap-distance-left:9pt;mso-wrap-distance-top:0;mso-wrap-distance-right:9pt;mso-wrap-distance-bottom:0;mso-position-horizontal:absolute;mso-position-horizontal-relative:text;mso-position-vertical:absolute;mso-position-vertical-relative:text;mso-width-percent:0;mso-height-percent:0;mso-width-relative:margin;mso-height-relative:margin;v-text-anchor:top" o:gfxdata="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" stroked="f">
+              <v:rect w14:anchorId="54619546" id="Rectángulo 3" o:spid="_x0000_s1030" style="position:absolute;margin-left:-145.45pt;margin-top:12.55pt;width:585.05pt;height:209.2pt;z-index:251659264;visibility:visible;mso-wrap-style:square;mso-width-percent:0;mso-height-percent:0;mso-wrap-distance-left:9pt;mso-wrap-distance-top:0;mso-wrap-distance-right:9pt;mso-wrap-distance-bottom:0;mso-position-horizontal:absolute;mso-position-horizontal-relative:text;mso-position-vertical:absolute;mso-position-vertical-relative:text;mso-width-percent:0;mso-height-percent:0;mso-width-relative:margin;mso-height-relative:margin;v-text-anchor:top" o:gfxdata="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" stroked="f">
                 <v:textbox>
                   <w:txbxContent>
                     <w:p>
@@ -2208,7 +3108,7 @@
                           <w:sz w:val="36"/>
                           <w:szCs w:val="36"/>
                         </w:rPr>
-                        <w:t>FORMACI</w:t>
+                        <w:t xml:space="preserve">FORMACIONES ADICIONALES </w:t>
                       </w:r>
                       <w:r>
                         <w:rPr>
@@ -2217,45 +3117,18 @@
                           <w:sz w:val="36"/>
                           <w:szCs w:val="36"/>
                         </w:rPr>
-                        <w:t>Ó</w:t>
+                        <w:t>Y HOBBIES</w:t>
                       </w:r>
-                      <w:r>
+                    </w:p>
+                    <w:p>
+                      <w:pPr>
+                        <w:jc w:val="center"/>
                         <w:rPr>
                           <w:rFonts w:ascii="Arial" w:hAnsi="Arial"/>
                           <w:b/>
                           <w:sz w:val="36"/>
                           <w:szCs w:val="36"/>
                         </w:rPr>
-                        <w:t>N</w:t>
-                      </w:r>
-                      <w:r>
-                        <w:rPr>
-                          <w:rFonts w:ascii="Arial" w:hAnsi="Arial"/>
-                          <w:b/>
-                          <w:sz w:val="36"/>
-                          <w:szCs w:val="36"/>
-                        </w:rPr>
-                        <w:t xml:space="preserve"> ADICIONAL </w:t>
-                      </w:r>
-                      <w:r>
-                        <w:rPr>
-                          <w:rFonts w:ascii="Arial" w:hAnsi="Arial"/>
-                          <w:b/>
-                          <w:sz w:val="36"/>
-                          <w:szCs w:val="36"/>
-                        </w:rPr>
-                        <w:t>Y HOBBIES</w:t>
-                      </w:r>
-                    </w:p>
-                    <w:p>
-                      <w:pPr>
-                        <w:jc w:val="center"/>
-                        <w:rPr>
-                          <w:rFonts w:ascii="Arial" w:hAnsi="Arial"/>
-                          <w:b/>
-                          <w:sz w:val="36"/>
-                          <w:szCs w:val="36"/>
-                        </w:rPr>
                       </w:pPr>
                     </w:p>
                     <w:p>
@@ -2298,7 +3171,6 @@
                     </w:p>
                     <w:p>
                       <w:pPr>
-                        <w:jc w:val="center"/>
                         <w:rPr>
                           <w:rFonts w:ascii="Arial" w:hAnsi="Arial"/>
                         </w:rPr>
@@ -2345,7 +3217,19 @@
                         <w:rPr>
                           <w:rFonts w:ascii="Arial" w:hAnsi="Arial"/>
                         </w:rPr>
-                        <w:t>, Gimnasio, Cine y Series y Ver deportes por Televisión.</w:t>
+                        <w:t xml:space="preserve">, Gimnasio, Cine y Series y Ver </w:t>
+                      </w:r>
+                      <w:r>
+                        <w:rPr>
+                          <w:rFonts w:ascii="Arial" w:hAnsi="Arial"/>
+                        </w:rPr>
+                        <w:t>D</w:t>
+                      </w:r>
+                      <w:r>
+                        <w:rPr>
+                          <w:rFonts w:ascii="Arial" w:hAnsi="Arial"/>
+                        </w:rPr>
+                        <w:t>eporte por Televisión.</w:t>
                       </w:r>
                     </w:p>
                   </w:txbxContent>
@@ -3161,7 +4045,7 @@
 </file>
 
 <file path=customXml/itemProps1.xml><?xml version="1.0" encoding="utf-8"?>
-<ds:datastoreItem xmlns:ds="http://schemas.openxmlformats.org/officeDocument/2006/customXml" ds:itemID="{1C036FF1-5F65-4366-8CA5-13466E99338E}">
+<ds:datastoreItem xmlns:ds="http://schemas.openxmlformats.org/officeDocument/2006/customXml" ds:itemID="{20A0DFFA-5057-4E46-A418-55ECBB9736D9}">
   <ds:schemaRefs>
     <ds:schemaRef ds:uri="http://schemas.openxmlformats.org/officeDocument/2006/bibliography"/>
   </ds:schemaRefs>

</xml_diff>